<commit_message>
added comments and clean up
</commit_message>
<xml_diff>
--- a/Assumptions.docx
+++ b/Assumptions.docx
@@ -83,6 +83,18 @@
     </w:p>
     <w:p>
       <w:pPr>
+        <w:pStyle w:val="ListParagraph"/>
+        <w:numPr>
+          <w:ilvl w:val="0"/>
+          <w:numId w:val="1"/>
+        </w:numPr>
+      </w:pPr>
+      <w:r>
+        <w:t>Only works in Portrait orientation</w:t>
+      </w:r>
+    </w:p>
+    <w:p>
+      <w:pPr>
         <w:ind w:left="360"/>
       </w:pPr>
     </w:p>
@@ -95,8 +107,114 @@
       <w:pPr>
         <w:ind w:left="360"/>
       </w:pPr>
+      <w:r>
+        <w:t>To Do:</w:t>
+      </w:r>
+    </w:p>
+    <w:p>
+      <w:pPr>
+        <w:pStyle w:val="ListParagraph"/>
+        <w:numPr>
+          <w:ilvl w:val="0"/>
+          <w:numId w:val="2"/>
+        </w:numPr>
+      </w:pPr>
+      <w:r>
+        <w:t xml:space="preserve">More unit testing of </w:t>
+      </w:r>
+      <w:proofErr w:type="spellStart"/>
+      <w:r>
+        <w:t>RobotService</w:t>
+      </w:r>
+      <w:proofErr w:type="spellEnd"/>
+      <w:r>
+        <w:t xml:space="preserve"> and </w:t>
+      </w:r>
+      <w:proofErr w:type="spellStart"/>
+      <w:r>
+        <w:t>ValidationService</w:t>
+      </w:r>
+      <w:proofErr w:type="spellEnd"/>
+    </w:p>
+    <w:p>
+      <w:pPr>
+        <w:pStyle w:val="ListParagraph"/>
+        <w:numPr>
+          <w:ilvl w:val="0"/>
+          <w:numId w:val="2"/>
+        </w:numPr>
+      </w:pPr>
+      <w:r>
+        <w:t>Info screen explaining inputs and commands</w:t>
+      </w:r>
+    </w:p>
+    <w:p>
+      <w:pPr>
+        <w:pStyle w:val="ListParagraph"/>
+        <w:numPr>
+          <w:ilvl w:val="0"/>
+          <w:numId w:val="2"/>
+        </w:numPr>
+      </w:pPr>
+      <w:r>
+        <w:t xml:space="preserve">Scrollable view so you can scroll to bottom of screen while still viewing the keyboard. </w:t>
+      </w:r>
+    </w:p>
+    <w:p>
+      <w:pPr>
+        <w:pStyle w:val="ListParagraph"/>
+        <w:numPr>
+          <w:ilvl w:val="0"/>
+          <w:numId w:val="2"/>
+        </w:numPr>
+      </w:pPr>
+      <w:r>
+        <w:t xml:space="preserve">Use </w:t>
+      </w:r>
+      <w:proofErr w:type="spellStart"/>
+      <w:r>
+        <w:t>BezierPaths</w:t>
+      </w:r>
+      <w:proofErr w:type="spellEnd"/>
+      <w:r>
+        <w:t xml:space="preserve"> to draw actual path of robot for better understanding to the user. </w:t>
+      </w:r>
       <w:bookmarkStart w:id="0" w:name="_GoBack"/>
       <w:bookmarkEnd w:id="0"/>
+    </w:p>
+    <w:p>
+      <w:pPr>
+        <w:pStyle w:val="ListParagraph"/>
+        <w:numPr>
+          <w:ilvl w:val="0"/>
+          <w:numId w:val="2"/>
+        </w:numPr>
+      </w:pPr>
+      <w:r>
+        <w:t xml:space="preserve">Validation to update while typing. At the moment if you make an error and the text goes red, you need to move to the next text box or dismiss the keyboard to update the validation. </w:t>
+      </w:r>
+    </w:p>
+    <w:p>
+      <w:pPr>
+        <w:pStyle w:val="ListParagraph"/>
+        <w:numPr>
+          <w:ilvl w:val="0"/>
+          <w:numId w:val="2"/>
+        </w:numPr>
+      </w:pPr>
+      <w:r>
+        <w:t xml:space="preserve">Implement better rules around positioning. I.e. at the moment it is assumed that a robot, a crate and the conveyer belt can occupy the same position. </w:t>
+      </w:r>
+    </w:p>
+    <w:p>
+      <w:pPr>
+        <w:ind w:left="360"/>
+      </w:pPr>
+    </w:p>
+    <w:p>
+      <w:pPr>
+        <w:ind w:left="360"/>
+      </w:pPr>
     </w:p>
     <w:p>
       <w:pPr>
@@ -228,8 +346,124 @@
       </w:rPr>
     </w:lvl>
   </w:abstractNum>
+  <w:abstractNum w:abstractNumId="1">
+    <w:nsid w:val="490622AC"/>
+    <w:multiLevelType w:val="hybridMultilevel"/>
+    <w:tmpl w:val="9502013A"/>
+    <w:lvl w:ilvl="0" w:tplc="04090001">
+      <w:start w:val="1"/>
+      <w:numFmt w:val="bullet"/>
+      <w:lvlText w:val=""/>
+      <w:lvlJc w:val="left"/>
+      <w:pPr>
+        <w:ind w:left="1080" w:hanging="360"/>
+      </w:pPr>
+      <w:rPr>
+        <w:rFonts w:ascii="Symbol" w:hAnsi="Symbol" w:hint="default"/>
+      </w:rPr>
+    </w:lvl>
+    <w:lvl w:ilvl="1" w:tplc="04090003" w:tentative="1">
+      <w:start w:val="1"/>
+      <w:numFmt w:val="bullet"/>
+      <w:lvlText w:val="o"/>
+      <w:lvlJc w:val="left"/>
+      <w:pPr>
+        <w:ind w:left="1800" w:hanging="360"/>
+      </w:pPr>
+      <w:rPr>
+        <w:rFonts w:ascii="Courier New" w:hAnsi="Courier New" w:hint="default"/>
+      </w:rPr>
+    </w:lvl>
+    <w:lvl w:ilvl="2" w:tplc="04090005" w:tentative="1">
+      <w:start w:val="1"/>
+      <w:numFmt w:val="bullet"/>
+      <w:lvlText w:val=""/>
+      <w:lvlJc w:val="left"/>
+      <w:pPr>
+        <w:ind w:left="2520" w:hanging="360"/>
+      </w:pPr>
+      <w:rPr>
+        <w:rFonts w:ascii="Wingdings" w:hAnsi="Wingdings" w:hint="default"/>
+      </w:rPr>
+    </w:lvl>
+    <w:lvl w:ilvl="3" w:tplc="04090001" w:tentative="1">
+      <w:start w:val="1"/>
+      <w:numFmt w:val="bullet"/>
+      <w:lvlText w:val=""/>
+      <w:lvlJc w:val="left"/>
+      <w:pPr>
+        <w:ind w:left="3240" w:hanging="360"/>
+      </w:pPr>
+      <w:rPr>
+        <w:rFonts w:ascii="Symbol" w:hAnsi="Symbol" w:hint="default"/>
+      </w:rPr>
+    </w:lvl>
+    <w:lvl w:ilvl="4" w:tplc="04090003" w:tentative="1">
+      <w:start w:val="1"/>
+      <w:numFmt w:val="bullet"/>
+      <w:lvlText w:val="o"/>
+      <w:lvlJc w:val="left"/>
+      <w:pPr>
+        <w:ind w:left="3960" w:hanging="360"/>
+      </w:pPr>
+      <w:rPr>
+        <w:rFonts w:ascii="Courier New" w:hAnsi="Courier New" w:hint="default"/>
+      </w:rPr>
+    </w:lvl>
+    <w:lvl w:ilvl="5" w:tplc="04090005" w:tentative="1">
+      <w:start w:val="1"/>
+      <w:numFmt w:val="bullet"/>
+      <w:lvlText w:val=""/>
+      <w:lvlJc w:val="left"/>
+      <w:pPr>
+        <w:ind w:left="4680" w:hanging="360"/>
+      </w:pPr>
+      <w:rPr>
+        <w:rFonts w:ascii="Wingdings" w:hAnsi="Wingdings" w:hint="default"/>
+      </w:rPr>
+    </w:lvl>
+    <w:lvl w:ilvl="6" w:tplc="04090001" w:tentative="1">
+      <w:start w:val="1"/>
+      <w:numFmt w:val="bullet"/>
+      <w:lvlText w:val=""/>
+      <w:lvlJc w:val="left"/>
+      <w:pPr>
+        <w:ind w:left="5400" w:hanging="360"/>
+      </w:pPr>
+      <w:rPr>
+        <w:rFonts w:ascii="Symbol" w:hAnsi="Symbol" w:hint="default"/>
+      </w:rPr>
+    </w:lvl>
+    <w:lvl w:ilvl="7" w:tplc="04090003" w:tentative="1">
+      <w:start w:val="1"/>
+      <w:numFmt w:val="bullet"/>
+      <w:lvlText w:val="o"/>
+      <w:lvlJc w:val="left"/>
+      <w:pPr>
+        <w:ind w:left="6120" w:hanging="360"/>
+      </w:pPr>
+      <w:rPr>
+        <w:rFonts w:ascii="Courier New" w:hAnsi="Courier New" w:hint="default"/>
+      </w:rPr>
+    </w:lvl>
+    <w:lvl w:ilvl="8" w:tplc="04090005" w:tentative="1">
+      <w:start w:val="1"/>
+      <w:numFmt w:val="bullet"/>
+      <w:lvlText w:val=""/>
+      <w:lvlJc w:val="left"/>
+      <w:pPr>
+        <w:ind w:left="6840" w:hanging="360"/>
+      </w:pPr>
+      <w:rPr>
+        <w:rFonts w:ascii="Wingdings" w:hAnsi="Wingdings" w:hint="default"/>
+      </w:rPr>
+    </w:lvl>
+  </w:abstractNum>
   <w:num w:numId="1">
     <w:abstractNumId w:val="0"/>
+  </w:num>
+  <w:num w:numId="2">
+    <w:abstractNumId w:val="1"/>
   </w:num>
 </w:numbering>
 </file>

</xml_diff>